<commit_message>
Working on assignment B
</commit_message>
<xml_diff>
--- a/Task B-1 Report.docx
+++ b/Task B-1 Report.docx
@@ -87,501 +87,74 @@
           <w:b/>
           <w:sz w:val="24"/>
         </w:rPr>
-        <w:t xml:space="preserve">Goals / deliverables:  </w:t>
-      </w:r>
-    </w:p>
-    <w:p>
-      <w:pPr>
-        <w:rPr>
-          <w:rStyle w:val="SubtleReference"/>
-        </w:rPr>
-      </w:pPr>
-      <w:r>
-        <w:rPr>
-          <w:rStyle w:val="SubtleReference"/>
-        </w:rPr>
-        <w:t xml:space="preserve">The goal of this spike plan was to </w:t>
-      </w:r>
-      <w:r>
-        <w:rPr>
-          <w:rStyle w:val="SubtleReference"/>
-        </w:rPr>
-        <w:t xml:space="preserve">create a </w:t>
-      </w:r>
-      <w:r>
-        <w:rPr>
-          <w:rStyle w:val="SubtleReference"/>
-        </w:rPr>
-        <w:t xml:space="preserve">program that could create 2d entities that have a collision system. </w:t>
-      </w:r>
-    </w:p>
-    <w:p>
-      <w:pPr>
-        <w:rPr>
-          <w:rStyle w:val="SubtleReference"/>
-        </w:rPr>
-      </w:pPr>
-    </w:p>
-    <w:p>
-      <w:pPr>
-        <w:rPr>
-          <w:rStyle w:val="SubtleReference"/>
-        </w:rPr>
-      </w:pPr>
-      <w:r>
-        <w:rPr>
-          <w:rStyle w:val="SubtleReference"/>
-        </w:rPr>
-        <w:t>Items created during this task:</w:t>
-      </w:r>
-    </w:p>
-    <w:p>
-      <w:pPr>
-        <w:pStyle w:val="ColorfulList-Accent11"/>
-        <w:numPr>
-          <w:ilvl w:val="0"/>
-          <w:numId w:val="1"/>
-        </w:numPr>
-        <w:rPr>
-          <w:rStyle w:val="SubtleReference"/>
-        </w:rPr>
-      </w:pPr>
-      <w:r>
-        <w:rPr>
-          <w:rStyle w:val="SubtleReference"/>
-        </w:rPr>
-        <w:t xml:space="preserve">Code see </w:t>
-      </w:r>
-      <w:r>
-        <w:rPr>
-          <w:rStyle w:val="SubtleReference"/>
-        </w:rPr>
-        <w:t>cos30031-103603871\</w:t>
-      </w:r>
-      <w:r>
-        <w:rPr>
-          <w:rStyle w:val="SubtleReference"/>
-        </w:rPr>
-        <w:t xml:space="preserve">22 - Spike </w:t>
-      </w:r>
-      <w:r>
-        <w:rPr>
-          <w:rStyle w:val="SubtleReference"/>
-        </w:rPr>
-        <w:t>–</w:t>
-      </w:r>
-      <w:r>
-        <w:rPr>
-          <w:rStyle w:val="SubtleReference"/>
-        </w:rPr>
-        <w:t xml:space="preserve"> Collisions</w:t>
-      </w:r>
-    </w:p>
-    <w:p>
-      <w:pPr>
-        <w:pStyle w:val="ColorfulList-Accent11"/>
-        <w:numPr>
-          <w:ilvl w:val="0"/>
-          <w:numId w:val="1"/>
-        </w:numPr>
-        <w:rPr>
-          <w:rStyle w:val="SubtleReference"/>
-        </w:rPr>
-      </w:pPr>
-      <w:r>
-        <w:rPr>
-          <w:rStyle w:val="SubtleReference"/>
-        </w:rPr>
-        <w:t xml:space="preserve">Task </w:t>
-      </w:r>
-      <w:r>
-        <w:rPr>
-          <w:rStyle w:val="SubtleReference"/>
-        </w:rPr>
-        <w:t>2</w:t>
-      </w:r>
-      <w:r>
-        <w:rPr>
-          <w:rStyle w:val="SubtleReference"/>
-        </w:rPr>
-        <w:t>2</w:t>
-      </w:r>
-      <w:r>
-        <w:rPr>
-          <w:rStyle w:val="SubtleReference"/>
-        </w:rPr>
-        <w:t>.sln</w:t>
-      </w:r>
-    </w:p>
-    <w:p>
-      <w:pPr>
-        <w:pStyle w:val="ColorfulList-Accent11"/>
-        <w:numPr>
-          <w:ilvl w:val="0"/>
-          <w:numId w:val="1"/>
-        </w:numPr>
-        <w:rPr>
-          <w:rStyle w:val="SubtleReference"/>
-        </w:rPr>
-      </w:pPr>
-      <w:r>
-        <w:rPr>
-          <w:rStyle w:val="SubtleReference"/>
-        </w:rPr>
-        <w:t>Collisions Working.png</w:t>
-      </w:r>
-    </w:p>
-    <w:p>
-      <w:pPr>
-        <w:pStyle w:val="ColorfulList-Accent11"/>
-        <w:ind w:left="360"/>
-        <w:rPr>
-          <w:rStyle w:val="SubtleReference"/>
-        </w:rPr>
-      </w:pPr>
-    </w:p>
-    <w:p>
-      <w:pPr>
-        <w:rPr>
-          <w:b/>
-          <w:sz w:val="24"/>
-        </w:rPr>
-      </w:pPr>
-      <w:r>
-        <w:rPr>
-          <w:b/>
-          <w:sz w:val="24"/>
-        </w:rPr>
-        <w:t>Technologies, Tools, and Resources used:</w:t>
-      </w:r>
-    </w:p>
-    <w:p>
-      <w:pPr>
-        <w:pStyle w:val="ColorfulList-Accent11"/>
-        <w:ind w:left="0"/>
-        <w:rPr>
-          <w:rStyle w:val="SubtleReference"/>
-        </w:rPr>
-      </w:pPr>
-      <w:r>
-        <w:rPr>
-          <w:rStyle w:val="SubtleReference"/>
-        </w:rPr>
-        <w:t>The tools used to create this game were:</w:t>
-      </w:r>
-    </w:p>
-    <w:p>
-      <w:pPr>
-        <w:pStyle w:val="ColorfulList-Accent11"/>
-        <w:numPr>
-          <w:ilvl w:val="0"/>
-          <w:numId w:val="1"/>
-        </w:numPr>
-        <w:rPr>
-          <w:rStyle w:val="SubtleReference"/>
-        </w:rPr>
-      </w:pPr>
-      <w:r>
-        <w:rPr>
-          <w:rStyle w:val="SubtleReference"/>
-        </w:rPr>
-        <w:t xml:space="preserve">Microsoft </w:t>
-      </w:r>
-      <w:r>
-        <w:rPr>
-          <w:rStyle w:val="SubtleReference"/>
-        </w:rPr>
-        <w:t>visual studio</w:t>
-      </w:r>
-    </w:p>
-    <w:p>
-      <w:pPr>
-        <w:pStyle w:val="ColorfulList-Accent11"/>
-        <w:numPr>
-          <w:ilvl w:val="0"/>
-          <w:numId w:val="1"/>
-        </w:numPr>
-        <w:rPr>
-          <w:rStyle w:val="SubtleReference"/>
-        </w:rPr>
-      </w:pPr>
-      <w:r>
-        <w:rPr>
-          <w:rStyle w:val="SubtleReference"/>
-        </w:rPr>
-        <w:t>Microsoft Word</w:t>
-      </w:r>
-    </w:p>
-    <w:p>
-      <w:pPr>
-        <w:pStyle w:val="ColorfulList-Accent11"/>
-        <w:ind w:left="360"/>
-        <w:rPr>
-          <w:rStyle w:val="SubtleReference"/>
-        </w:rPr>
-      </w:pPr>
-    </w:p>
-    <w:p>
-      <w:pPr>
-        <w:rPr>
-          <w:b/>
-          <w:sz w:val="24"/>
-        </w:rPr>
-      </w:pPr>
-      <w:r>
-        <w:rPr>
-          <w:b/>
-          <w:sz w:val="24"/>
-        </w:rPr>
-        <w:t xml:space="preserve">Tasks undertaken: </w:t>
-      </w:r>
-    </w:p>
-    <w:p>
-      <w:pPr>
-        <w:pStyle w:val="ColorfulList-Accent11"/>
-        <w:numPr>
-          <w:ilvl w:val="0"/>
-          <w:numId w:val="1"/>
-        </w:numPr>
-        <w:rPr>
-          <w:rStyle w:val="SubtleReference"/>
-        </w:rPr>
-      </w:pPr>
-      <w:r>
-        <w:rPr>
-          <w:rStyle w:val="SubtleReference"/>
-        </w:rPr>
-        <w:t xml:space="preserve">Follow the lazyfoo tutorial: </w:t>
-      </w:r>
-      <w:hyperlink r:id="rId7" w:history="1">
-        <w:r>
-          <w:rPr>
-            <w:rStyle w:val="Hyperlink"/>
-            <w:sz w:val="28"/>
-            <w:szCs w:val="28"/>
-          </w:rPr>
-          <w:t>https://lazyfoo.net/tutorials/SDL/27_collision_detection/index.php</w:t>
-        </w:r>
-      </w:hyperlink>
-    </w:p>
-    <w:p>
-      <w:pPr>
-        <w:pStyle w:val="ColorfulList-Accent11"/>
-        <w:numPr>
-          <w:ilvl w:val="0"/>
-          <w:numId w:val="1"/>
-        </w:numPr>
-        <w:rPr>
-          <w:rStyle w:val="SubtleReference"/>
-        </w:rPr>
-      </w:pPr>
-      <w:r>
-        <w:rPr>
-          <w:rStyle w:val="SubtleReference"/>
-        </w:rPr>
-        <w:t xml:space="preserve">Once the program is working, follow the lazyfoo tutorial: </w:t>
-      </w:r>
-      <w:hyperlink r:id="rId8" w:history="1">
-        <w:r>
-          <w:rPr>
-            <w:rStyle w:val="Hyperlink"/>
-            <w:sz w:val="28"/>
-            <w:szCs w:val="28"/>
-          </w:rPr>
-          <w:t>https://lazyfoo.net/tutorials/SDL/29_circular_collision_detection/index.php</w:t>
-        </w:r>
-      </w:hyperlink>
-      <w:r>
-        <w:rPr>
-          <w:rStyle w:val="SubtleReference"/>
-        </w:rPr>
-        <w:t>, however this time add the code to the already existing program, rather than making a new one.</w:t>
-      </w:r>
-    </w:p>
-    <w:p>
-      <w:pPr>
-        <w:pStyle w:val="ColorfulList-Accent11"/>
-        <w:numPr>
-          <w:ilvl w:val="0"/>
-          <w:numId w:val="1"/>
-        </w:numPr>
-        <w:rPr>
-          <w:rStyle w:val="SubtleReference"/>
-        </w:rPr>
-      </w:pPr>
-      <w:r>
-        <w:rPr>
-          <w:rStyle w:val="SubtleReference"/>
-        </w:rPr>
-        <w:t>Make sure the two systems run at the same time and using as many of the same functions (minimal duplicate code) as possible.</w:t>
-      </w:r>
-    </w:p>
-    <w:p>
-      <w:pPr>
-        <w:pStyle w:val="ColorfulList-Accent11"/>
-        <w:ind w:left="360"/>
-        <w:rPr>
-          <w:rStyle w:val="SubtleReference"/>
-        </w:rPr>
-      </w:pPr>
-    </w:p>
-    <w:p>
-      <w:pPr>
-        <w:pStyle w:val="ColorfulList-Accent11"/>
-        <w:ind w:left="360"/>
-        <w:rPr>
-          <w:color w:val="5A5A5A" w:themeColor="text1" w:themeTint="A5"/>
-          <w:sz w:val="28"/>
-          <w:szCs w:val="28"/>
-        </w:rPr>
-      </w:pPr>
-    </w:p>
-    <w:p>
-      <w:pPr>
-        <w:rPr>
-          <w:b/>
-          <w:sz w:val="24"/>
-        </w:rPr>
-      </w:pPr>
-      <w:r>
-        <w:rPr>
-          <w:b/>
-          <w:sz w:val="24"/>
-        </w:rPr>
-        <w:t>What we found out:</w:t>
-      </w:r>
-    </w:p>
-    <w:p>
-      <w:pPr>
-        <w:pStyle w:val="ColorfulList-Accent11"/>
-        <w:ind w:left="0"/>
-        <w:rPr>
-          <w:rStyle w:val="SubtleReference"/>
-          <w:noProof/>
-        </w:rPr>
-      </w:pPr>
-      <w:r>
-        <w:rPr>
-          <w:rStyle w:val="SubtleReference"/>
-          <w:noProof/>
-        </w:rPr>
-        <w:t>I found this task to be quite easy. There were online tutorials (by lazyfoo productions) I could follow which told me exactly what to do (</w:t>
-      </w:r>
-      <w:hyperlink r:id="rId9" w:history="1">
-        <w:r>
-          <w:rPr>
-            <w:rStyle w:val="Hyperlink"/>
-            <w:noProof/>
-            <w:sz w:val="28"/>
-            <w:szCs w:val="28"/>
-          </w:rPr>
-          <w:t>https://lazyfoo.net/tutorials/SDL/27_collision_detection/index.php</w:t>
-        </w:r>
-      </w:hyperlink>
-      <w:r>
-        <w:rPr>
-          <w:rStyle w:val="SubtleReference"/>
-          <w:noProof/>
-        </w:rPr>
-        <w:t xml:space="preserve"> and </w:t>
-      </w:r>
-      <w:hyperlink r:id="rId10" w:history="1">
-        <w:r>
-          <w:rPr>
-            <w:rStyle w:val="Hyperlink"/>
-            <w:noProof/>
-            <w:sz w:val="28"/>
-            <w:szCs w:val="28"/>
-          </w:rPr>
-          <w:t>https://lazyfoo.net/tutorials/SDL/29_circular_collision_detection/index.php</w:t>
-        </w:r>
-      </w:hyperlink>
-      <w:r>
-        <w:rPr>
-          <w:rStyle w:val="SubtleReference"/>
-          <w:noProof/>
-        </w:rPr>
-        <w:t>)</w:t>
-      </w:r>
-      <w:r>
-        <w:rPr>
-          <w:rStyle w:val="SubtleReference"/>
-          <w:noProof/>
-        </w:rPr>
-        <w:t xml:space="preserve">. However they did it in two separate programs and I had to merge the two tutorials together into one working system. It took a bit of time but I managed to get it to work. I had an issue where the game run way too fast where pressing an arrow key would cause the </w:t>
-      </w:r>
-      <w:r>
-        <w:rPr>
-          <w:rStyle w:val="SubtleReference"/>
-          <w:noProof/>
-        </w:rPr>
-        <w:t>square or circle to immidietly move to the edge of the screen. I had to redo some of my code (I never found out exacly what was causing it, I even set the movment velocity to the minimun, which only mildly helped).</w:t>
-      </w:r>
-      <w:r>
-        <w:rPr>
-          <w:rStyle w:val="SubtleReference"/>
-          <w:noProof/>
-        </w:rPr>
-        <w:br/>
-      </w:r>
-      <w:r>
-        <w:rPr>
-          <w:rStyle w:val="SubtleReference"/>
-          <w:noProof/>
-        </w:rPr>
-        <w:br/>
-        <w:t xml:space="preserve">In my program the box is controlled with the arrow keys and only has collision </w:t>
-      </w:r>
-      <w:r>
-        <w:rPr>
-          <w:rStyle w:val="SubtleReference"/>
-          <w:noProof/>
-        </w:rPr>
-        <w:lastRenderedPageBreak/>
-        <w:t>with the box and the circle is controlled with the wasd key and only has collision with the other circle</w:t>
-      </w:r>
-      <w:r>
-        <w:rPr>
-          <w:rStyle w:val="SubtleReference"/>
-          <w:noProof/>
-        </w:rPr>
-        <w:t>.</w:t>
-      </w:r>
-    </w:p>
-    <w:p>
-      <w:pPr>
-        <w:pStyle w:val="ColorfulList-Accent11"/>
-        <w:ind w:left="0"/>
-        <w:rPr>
-          <w:rStyle w:val="SubtleReference"/>
-          <w:noProof/>
-        </w:rPr>
-      </w:pPr>
-    </w:p>
-    <w:p>
-      <w:pPr>
-        <w:pStyle w:val="ColorfulList-Accent11"/>
-        <w:ind w:left="0"/>
-        <w:rPr>
-          <w:rStyle w:val="SubtleReference"/>
-          <w:noProof/>
-        </w:rPr>
-      </w:pPr>
-      <w:r>
-        <w:rPr>
-          <w:rStyle w:val="SubtleReference"/>
-          <w:noProof/>
-        </w:rPr>
-        <w:t>Example of program working:</w:t>
-      </w:r>
-    </w:p>
-    <w:p>
-      <w:pPr>
-        <w:pStyle w:val="ColorfulList-Accent11"/>
-        <w:ind w:left="0"/>
-        <w:rPr>
-          <w:rStyle w:val="SubtleReference"/>
-          <w:noProof/>
+        <w:t>Setup Attempt:</w:t>
+      </w:r>
+    </w:p>
+    <w:p>
+      <w:pPr>
+        <w:rPr>
+          <w:rStyle w:val="SubtleReference"/>
+          <w:sz w:val="24"/>
+          <w:szCs w:val="24"/>
+        </w:rPr>
+      </w:pPr>
+      <w:r>
+        <w:rPr>
+          <w:rStyle w:val="SubtleReference"/>
+          <w:sz w:val="24"/>
+          <w:szCs w:val="24"/>
+        </w:rPr>
+        <w:t>The setting</w:t>
+      </w:r>
+      <w:r>
+        <w:rPr>
+          <w:rStyle w:val="SubtleReference"/>
+          <w:sz w:val="24"/>
+          <w:szCs w:val="24"/>
+        </w:rPr>
+        <w:t xml:space="preserve"> up of v0.1 went smoothly, after I installed all the requirements, the python file ran well as can be seen in </w:t>
+      </w:r>
+      <w:r>
+        <w:rPr>
+          <w:rStyle w:val="SubtleReference"/>
+          <w:sz w:val="24"/>
+          <w:szCs w:val="24"/>
+        </w:rPr>
+        <w:t>F</w:t>
+      </w:r>
+      <w:r>
+        <w:rPr>
+          <w:rStyle w:val="SubtleReference"/>
+          <w:sz w:val="24"/>
+          <w:szCs w:val="24"/>
+        </w:rPr>
+        <w:t xml:space="preserve">igure </w:t>
+      </w:r>
+      <w:r>
+        <w:rPr>
+          <w:rStyle w:val="SubtleReference"/>
+          <w:sz w:val="24"/>
+          <w:szCs w:val="24"/>
+        </w:rPr>
+        <w:t>01</w:t>
+      </w:r>
+    </w:p>
+    <w:p>
+      <w:pPr>
+        <w:rPr>
+          <w:rStyle w:val="SubtleReference"/>
+          <w:sz w:val="24"/>
+          <w:szCs w:val="24"/>
+        </w:rPr>
+      </w:pPr>
+    </w:p>
+    <w:p>
+      <w:pPr>
+        <w:rPr>
+          <w:rStyle w:val="SubtleReference"/>
+          <w:noProof/>
+          <w:sz w:val="24"/>
+          <w:szCs w:val="24"/>
         </w:rPr>
       </w:pPr>
       <w:r>
@@ -589,10 +162,10 @@
           <w:noProof/>
         </w:rPr>
         <w:drawing>
-          <wp:inline distT="0" distB="0" distL="0" distR="0" wp14:anchorId="65EFC2C5" wp14:editId="6D450022">
-            <wp:extent cx="6116320" cy="3568700"/>
-            <wp:effectExtent l="0" t="0" r="0" b="0"/>
-            <wp:docPr id="2" name="Picture 2"/>
+          <wp:inline distT="0" distB="0" distL="0" distR="0" wp14:anchorId="653C26EB" wp14:editId="44957B2F">
+            <wp:extent cx="4678680" cy="2480691"/>
+            <wp:effectExtent l="0" t="0" r="7620" b="0"/>
+            <wp:docPr id="1934278360" name="Picture 1"/>
             <wp:cNvGraphicFramePr>
               <a:graphicFrameLocks xmlns:a="http://schemas.openxmlformats.org/drawingml/2006/main" noChangeAspect="1"/>
             </wp:cNvGraphicFramePr>
@@ -606,7 +179,7 @@
                     </pic:cNvPicPr>
                   </pic:nvPicPr>
                   <pic:blipFill>
-                    <a:blip r:embed="rId11">
+                    <a:blip r:embed="rId7">
                       <a:extLst>
                         <a:ext uri="{28A0092B-C50C-407E-A947-70E740481C1C}">
                           <a14:useLocalDpi xmlns:a14="http://schemas.microsoft.com/office/drawing/2010/main" val="0"/>
@@ -621,7 +194,7 @@
                   <pic:spPr bwMode="auto">
                     <a:xfrm>
                       <a:off x="0" y="0"/>
-                      <a:ext cx="6116320" cy="3568700"/>
+                      <a:ext cx="4684090" cy="2483559"/>
                     </a:xfrm>
                     <a:prstGeom prst="rect">
                       <a:avLst/>
@@ -640,247 +213,275 @@
     </w:p>
     <w:p>
       <w:pPr>
-        <w:pStyle w:val="ColorfulList-Accent11"/>
-        <w:ind w:left="0"/>
-        <w:rPr>
-          <w:rStyle w:val="SubtleReference"/>
-          <w:noProof/>
-        </w:rPr>
-      </w:pPr>
-    </w:p>
-    <w:p>
-      <w:pPr>
-        <w:pStyle w:val="ColorfulList-Accent11"/>
-        <w:ind w:left="0"/>
-        <w:rPr>
-          <w:rStyle w:val="SubtleReference"/>
-          <w:noProof/>
-        </w:rPr>
-      </w:pPr>
-    </w:p>
-    <w:p>
-      <w:pPr>
-        <w:pStyle w:val="ColorfulList-Accent11"/>
-        <w:ind w:left="0"/>
-        <w:rPr>
-          <w:rStyle w:val="SubtleReference"/>
-          <w:noProof/>
-        </w:rPr>
-      </w:pPr>
-      <w:r>
-        <w:rPr>
-          <w:rStyle w:val="SubtleReference"/>
-          <w:noProof/>
-        </w:rPr>
-        <w:t>Lazy Foo' Productions,</w:t>
-      </w:r>
-      <w:r>
-        <w:rPr>
-          <w:rStyle w:val="SubtleReference"/>
-          <w:noProof/>
-        </w:rPr>
-        <w:t xml:space="preserve"> 23/01/2022</w:t>
-      </w:r>
-      <w:r>
-        <w:rPr>
-          <w:rStyle w:val="SubtleReference"/>
-          <w:noProof/>
-        </w:rPr>
-        <w:t xml:space="preserve">, </w:t>
-      </w:r>
-      <w:r>
-        <w:rPr>
-          <w:rStyle w:val="SubtleReference"/>
-          <w:i/>
-          <w:iCs/>
-          <w:noProof/>
-        </w:rPr>
-        <w:t>Lazy Foo' Productions - Collision Detection</w:t>
-      </w:r>
-      <w:r>
-        <w:rPr>
-          <w:rStyle w:val="SubtleReference"/>
-          <w:noProof/>
-        </w:rPr>
-        <w:t xml:space="preserve">, </w:t>
-      </w:r>
-      <w:r>
-        <w:rPr>
-          <w:rStyle w:val="SubtleReference"/>
-          <w:noProof/>
-        </w:rPr>
-        <w:t>Lazy Foo' Productions</w:t>
-      </w:r>
-      <w:r>
-        <w:rPr>
-          <w:rStyle w:val="SubtleReference"/>
-          <w:noProof/>
-        </w:rPr>
-        <w:t xml:space="preserve">, viewed </w:t>
-      </w:r>
-      <w:r>
-        <w:rPr>
-          <w:rStyle w:val="SubtleReference"/>
-          <w:noProof/>
-        </w:rPr>
-        <w:t>16/11/2022</w:t>
-      </w:r>
-      <w:r>
-        <w:rPr>
-          <w:rStyle w:val="SubtleReference"/>
-          <w:noProof/>
-        </w:rPr>
-        <w:t>, &lt;</w:t>
-      </w:r>
-      <w:r>
-        <w:t xml:space="preserve"> </w:t>
-      </w:r>
-      <w:hyperlink r:id="rId12" w:history="1">
-        <w:r>
-          <w:rPr>
-            <w:rStyle w:val="Hyperlink"/>
-            <w:noProof/>
-            <w:sz w:val="28"/>
-            <w:szCs w:val="28"/>
-          </w:rPr>
-          <w:t>https://lazyfoo.net/tutorials/SDL/27_collision_detection/index.php</w:t>
-        </w:r>
-      </w:hyperlink>
-      <w:r>
-        <w:rPr>
-          <w:rStyle w:val="SubtleReference"/>
-          <w:noProof/>
-        </w:rPr>
-        <w:t>&gt;.</w:t>
-      </w:r>
-    </w:p>
-    <w:p>
-      <w:pPr>
-        <w:pStyle w:val="ColorfulList-Accent11"/>
-        <w:ind w:left="0"/>
-        <w:rPr>
-          <w:rStyle w:val="SubtleReference"/>
-          <w:noProof/>
-        </w:rPr>
-      </w:pPr>
-    </w:p>
-    <w:p>
-      <w:pPr>
-        <w:pStyle w:val="ColorfulList-Accent11"/>
-        <w:ind w:left="0"/>
-        <w:rPr>
-          <w:rStyle w:val="SubtleReference"/>
-          <w:noProof/>
-        </w:rPr>
-      </w:pPr>
-      <w:bookmarkStart w:id="0" w:name="_Hlk119532779"/>
-      <w:r>
-        <w:rPr>
-          <w:rStyle w:val="SubtleReference"/>
-          <w:noProof/>
-        </w:rPr>
-        <w:t>Lazy Foo' Productions, 23/01/</w:t>
-      </w:r>
-      <w:r>
-        <w:rPr>
-          <w:rStyle w:val="SubtleReference"/>
-          <w:noProof/>
-        </w:rPr>
-        <w:t>2022</w:t>
-      </w:r>
-      <w:r>
-        <w:rPr>
-          <w:rStyle w:val="SubtleReference"/>
-          <w:noProof/>
-        </w:rPr>
-        <w:t xml:space="preserve">, </w:t>
-      </w:r>
-      <w:r>
-        <w:rPr>
-          <w:rStyle w:val="SubtleReference"/>
-          <w:i/>
-          <w:iCs/>
-          <w:noProof/>
-        </w:rPr>
-        <w:t>Lazy Foo' Productions - Circular Collision Detection</w:t>
-      </w:r>
-      <w:r>
-        <w:rPr>
-          <w:rStyle w:val="SubtleReference"/>
-          <w:noProof/>
-        </w:rPr>
-        <w:t xml:space="preserve">, </w:t>
-      </w:r>
-      <w:r>
-        <w:rPr>
-          <w:rStyle w:val="SubtleReference"/>
-          <w:noProof/>
-        </w:rPr>
-        <w:t>Lazy Foo' Productions</w:t>
-      </w:r>
-      <w:r>
-        <w:rPr>
-          <w:rStyle w:val="SubtleReference"/>
-          <w:noProof/>
-        </w:rPr>
-        <w:t xml:space="preserve">, viewed </w:t>
-      </w:r>
-      <w:r>
-        <w:rPr>
-          <w:rStyle w:val="SubtleReference"/>
-          <w:noProof/>
-        </w:rPr>
-        <w:t>16/11/2022</w:t>
-      </w:r>
-      <w:r>
-        <w:rPr>
-          <w:rStyle w:val="SubtleReference"/>
-          <w:noProof/>
-        </w:rPr>
-        <w:t>, &lt;</w:t>
-      </w:r>
-      <w:r>
-        <w:t xml:space="preserve"> </w:t>
-      </w:r>
-      <w:hyperlink r:id="rId13" w:history="1">
-        <w:r>
-          <w:rPr>
-            <w:rStyle w:val="Hyperlink"/>
-            <w:noProof/>
-            <w:sz w:val="28"/>
-            <w:szCs w:val="28"/>
-          </w:rPr>
-          <w:t>https://lazyfoo.net/tutorials/SDL/29_circular_collision_detection/index.php</w:t>
-        </w:r>
-      </w:hyperlink>
-      <w:r>
-        <w:rPr>
-          <w:rStyle w:val="SubtleReference"/>
-          <w:noProof/>
-        </w:rPr>
-        <w:t xml:space="preserve"> </w:t>
-      </w:r>
-      <w:r>
-        <w:rPr>
-          <w:rStyle w:val="SubtleReference"/>
-          <w:noProof/>
-        </w:rPr>
-        <w:t>&gt;.</w:t>
-      </w:r>
-    </w:p>
-    <w:bookmarkEnd w:id="0"/>
-    <w:p>
-      <w:pPr>
-        <w:pStyle w:val="ColorfulList-Accent11"/>
-        <w:ind w:left="0"/>
-        <w:rPr>
-          <w:rStyle w:val="SubtleReference"/>
-          <w:noProof/>
+        <w:rPr>
+          <w:rStyle w:val="SubtleReference"/>
+          <w:noProof/>
+          <w:sz w:val="24"/>
+          <w:szCs w:val="24"/>
+        </w:rPr>
+      </w:pPr>
+      <w:r>
+        <w:rPr>
+          <w:rStyle w:val="SubtleReference"/>
+          <w:noProof/>
+          <w:sz w:val="24"/>
+          <w:szCs w:val="24"/>
+        </w:rPr>
+        <w:t>Figure 01</w:t>
+      </w:r>
+    </w:p>
+    <w:p>
+      <w:pPr>
+        <w:rPr>
+          <w:rStyle w:val="SubtleReference"/>
+          <w:noProof/>
+          <w:sz w:val="24"/>
+          <w:szCs w:val="24"/>
+        </w:rPr>
+      </w:pPr>
+    </w:p>
+    <w:p>
+      <w:pPr>
+        <w:rPr>
+          <w:rStyle w:val="SubtleReference"/>
+          <w:noProof/>
+          <w:sz w:val="24"/>
+          <w:szCs w:val="24"/>
+        </w:rPr>
+      </w:pPr>
+      <w:r>
+        <w:rPr>
+          <w:rStyle w:val="SubtleReference"/>
+          <w:noProof/>
+          <w:sz w:val="24"/>
+          <w:szCs w:val="24"/>
+        </w:rPr>
+        <w:t xml:space="preserve">I tried following the tutorial to make my own version, however this did not work as it used </w:t>
+      </w:r>
+      <w:r>
+        <w:rPr>
+          <w:rStyle w:val="SubtleReference"/>
+          <w:noProof/>
+          <w:sz w:val="24"/>
+          <w:szCs w:val="24"/>
+        </w:rPr>
+        <w:t>pandas_datareader</w:t>
+      </w:r>
+      <w:r>
+        <w:rPr>
+          <w:rStyle w:val="SubtleReference"/>
+          <w:noProof/>
+          <w:sz w:val="24"/>
+          <w:szCs w:val="24"/>
+        </w:rPr>
+        <w:t xml:space="preserve"> which apparently no longer works. I am guessing the v0.1 file is an adapted the code from the tutorial, however with a </w:t>
+      </w:r>
+      <w:r>
+        <w:rPr>
+          <w:rStyle w:val="SubtleReference"/>
+          <w:noProof/>
+          <w:sz w:val="24"/>
+          <w:szCs w:val="24"/>
+        </w:rPr>
+        <w:t>pandas_datareader</w:t>
+      </w:r>
+      <w:r>
+        <w:rPr>
+          <w:rStyle w:val="SubtleReference"/>
+          <w:noProof/>
+          <w:sz w:val="24"/>
+          <w:szCs w:val="24"/>
+        </w:rPr>
+        <w:t xml:space="preserve"> replacement.</w:t>
+      </w:r>
+    </w:p>
+    <w:p>
+      <w:pPr>
+        <w:rPr>
+          <w:rStyle w:val="SubtleReference"/>
+          <w:noProof/>
+          <w:sz w:val="24"/>
+          <w:szCs w:val="24"/>
+        </w:rPr>
+      </w:pPr>
+    </w:p>
+    <w:p>
+      <w:pPr>
+        <w:rPr>
+          <w:rStyle w:val="SubtleReference"/>
+          <w:noProof/>
+          <w:sz w:val="24"/>
+          <w:szCs w:val="24"/>
+        </w:rPr>
+      </w:pPr>
+      <w:r>
+        <w:rPr>
+          <w:rStyle w:val="SubtleReference"/>
+          <w:noProof/>
+          <w:sz w:val="24"/>
+          <w:szCs w:val="24"/>
+        </w:rPr>
+        <w:t>Setting up P1 was more difficult. I sucessfully installed the requirements</w:t>
+      </w:r>
+      <w:r>
+        <w:rPr>
+          <w:rStyle w:val="SubtleReference"/>
+          <w:noProof/>
+          <w:sz w:val="24"/>
+          <w:szCs w:val="24"/>
+        </w:rPr>
+        <w:t xml:space="preserve"> and the program ran, however it couldn’t find a file that was needed. I discovered it needed a results file and for some reason the program doesn’t make a new results file. I wasn’t sure if I needed to make one, but I found an old results file in the folder and renamed it to be the file it was expecting and it works as can be seen in Figure 02</w:t>
+      </w:r>
+    </w:p>
+    <w:p>
+      <w:pPr>
+        <w:rPr>
+          <w:rStyle w:val="SubtleReference"/>
+          <w:noProof/>
+          <w:sz w:val="24"/>
+          <w:szCs w:val="24"/>
+        </w:rPr>
+      </w:pPr>
+    </w:p>
+    <w:p>
+      <w:pPr>
+        <w:rPr>
+          <w:rStyle w:val="SubtleReference"/>
+          <w:noProof/>
+          <w:sz w:val="24"/>
+          <w:szCs w:val="24"/>
+        </w:rPr>
+      </w:pPr>
+      <w:r>
+        <w:rPr>
+          <w:noProof/>
+        </w:rPr>
+        <w:lastRenderedPageBreak/>
+        <w:drawing>
+          <wp:inline distT="0" distB="0" distL="0" distR="0" wp14:anchorId="2E0713F7" wp14:editId="08B987B5">
+            <wp:extent cx="6116320" cy="3160395"/>
+            <wp:effectExtent l="0" t="0" r="0" b="1905"/>
+            <wp:docPr id="332825800" name="Picture 2" descr="A computer screen shot of a computer screen&#10;&#10;Description automatically generated"/>
+            <wp:cNvGraphicFramePr>
+              <a:graphicFrameLocks xmlns:a="http://schemas.openxmlformats.org/drawingml/2006/main" noChangeAspect="1"/>
+            </wp:cNvGraphicFramePr>
+            <a:graphic xmlns:a="http://schemas.openxmlformats.org/drawingml/2006/main">
+              <a:graphicData uri="http://schemas.openxmlformats.org/drawingml/2006/picture">
+                <pic:pic xmlns:pic="http://schemas.openxmlformats.org/drawingml/2006/picture">
+                  <pic:nvPicPr>
+                    <pic:cNvPr id="332825800" name="Picture 2" descr="A computer screen shot of a computer screen&#10;&#10;Description automatically generated"/>
+                    <pic:cNvPicPr>
+                      <a:picLocks noChangeAspect="1" noChangeArrowheads="1"/>
+                    </pic:cNvPicPr>
+                  </pic:nvPicPr>
+                  <pic:blipFill>
+                    <a:blip r:embed="rId8">
+                      <a:extLst>
+                        <a:ext uri="{28A0092B-C50C-407E-A947-70E740481C1C}">
+                          <a14:useLocalDpi xmlns:a14="http://schemas.microsoft.com/office/drawing/2010/main" val="0"/>
+                        </a:ext>
+                      </a:extLst>
+                    </a:blip>
+                    <a:srcRect/>
+                    <a:stretch>
+                      <a:fillRect/>
+                    </a:stretch>
+                  </pic:blipFill>
+                  <pic:spPr bwMode="auto">
+                    <a:xfrm>
+                      <a:off x="0" y="0"/>
+                      <a:ext cx="6116320" cy="3160395"/>
+                    </a:xfrm>
+                    <a:prstGeom prst="rect">
+                      <a:avLst/>
+                    </a:prstGeom>
+                    <a:noFill/>
+                    <a:ln>
+                      <a:noFill/>
+                    </a:ln>
+                  </pic:spPr>
+                </pic:pic>
+              </a:graphicData>
+            </a:graphic>
+          </wp:inline>
+        </w:drawing>
+      </w:r>
+    </w:p>
+    <w:p>
+      <w:pPr>
+        <w:rPr>
+          <w:rStyle w:val="SubtleReference"/>
+          <w:noProof/>
+          <w:sz w:val="24"/>
+          <w:szCs w:val="24"/>
+        </w:rPr>
+      </w:pPr>
+      <w:r>
+        <w:rPr>
+          <w:rStyle w:val="SubtleReference"/>
+          <w:noProof/>
+          <w:sz w:val="24"/>
+          <w:szCs w:val="24"/>
+        </w:rPr>
+        <w:t>Figure 02</w:t>
+      </w:r>
+    </w:p>
+    <w:p>
+      <w:pPr>
+        <w:rPr>
+          <w:rStyle w:val="SubtleReference"/>
+          <w:noProof/>
+          <w:sz w:val="24"/>
+          <w:szCs w:val="24"/>
+        </w:rPr>
+      </w:pPr>
+    </w:p>
+    <w:p>
+      <w:pPr>
+        <w:rPr>
+          <w:b/>
+          <w:sz w:val="24"/>
+        </w:rPr>
+      </w:pPr>
+      <w:r>
+        <w:rPr>
+          <w:b/>
+          <w:sz w:val="24"/>
+        </w:rPr>
+        <w:t>V0.1 Explanation</w:t>
+      </w:r>
+    </w:p>
+    <w:p>
+      <w:pPr>
+        <w:rPr>
+          <w:rStyle w:val="SubtleReference"/>
+          <w:noProof/>
+          <w:sz w:val="24"/>
+          <w:szCs w:val="24"/>
+        </w:rPr>
+      </w:pPr>
+      <w:r>
+        <w:rPr>
+          <w:rStyle w:val="SubtleReference"/>
+          <w:noProof/>
+          <w:sz w:val="24"/>
+          <w:szCs w:val="24"/>
+        </w:rPr>
+        <w:t>From what I understand of the v0.1 program, it works by running a machine learning system using the tensorflow library. It first downloads the stock information from yahoo, and then it trains the system to predict what the next day of stock information would be based on data. It does this 25 times (epochs), each with 32 days worth of data (batch_size). It predicts the next day’s data in each batch and compares the predicted the data against the real data for the following day. Once this training is completed, it is then used to predict the stock data as shown in figure 01</w:t>
+      </w:r>
+    </w:p>
+    <w:p>
+      <w:pPr>
+        <w:rPr>
+          <w:rStyle w:val="SubtleReference"/>
+          <w:noProof/>
+          <w:sz w:val="24"/>
+          <w:szCs w:val="24"/>
         </w:rPr>
       </w:pPr>
     </w:p>
     <w:sectPr>
-      <w:headerReference w:type="default" r:id="rId14"/>
+      <w:headerReference w:type="default" r:id="rId9"/>
       <w:pgSz w:w="11900" w:h="16840"/>
       <w:pgMar w:top="1440" w:right="1134" w:bottom="1440" w:left="1134" w:header="709" w:footer="709" w:gutter="0"/>
       <w:cols w:space="708"/>

</xml_diff>